<commit_message>
31/05/21 Correciones Avance 1
</commit_message>
<xml_diff>
--- a/1_DER_PF.docx
+++ b/1_DER_PF.docx
@@ -1107,14 +1107,42 @@
         </w:rPr>
         <w:t xml:space="preserve">El minisúper </w:t>
       </w:r>
-      <w:proofErr w:type="spellStart"/>
       <w:r>
         <w:rPr>
           <w:rFonts w:ascii="Arial" w:hAnsi="Arial" w:cs="Arial"/>
         </w:rPr>
-        <w:t>Solariatown</w:t>
+        <w:t xml:space="preserve">Solariatown </w:t>
       </w:r>
-      <w:proofErr w:type="spellEnd"/>
+      <w:r>
+        <w:rPr>
+          <w:rFonts w:ascii="Arial" w:hAnsi="Arial" w:cs="Arial"/>
+        </w:rPr>
+        <w:t xml:space="preserve">se encuentra dirigido por los directores </w:t>
+      </w:r>
+      <w:r>
+        <w:rPr>
+          <w:rFonts w:ascii="Arial" w:hAnsi="Arial" w:cs="Arial"/>
+        </w:rPr>
+        <w:t>Eduardo Coronado Meza</w:t>
+      </w:r>
+      <w:r>
+        <w:rPr>
+          <w:rFonts w:ascii="Arial" w:hAnsi="Arial" w:cs="Arial"/>
+        </w:rPr>
+        <w:t xml:space="preserve"> y </w:t>
+      </w:r>
+      <w:r>
+        <w:rPr>
+          <w:rFonts w:ascii="Arial" w:hAnsi="Arial" w:cs="Arial"/>
+        </w:rPr>
+        <w:t xml:space="preserve">Paola Itzel López Ramírez. </w:t>
+      </w:r>
+      <w:r>
+        <w:rPr>
+          <w:rFonts w:ascii="Arial" w:hAnsi="Arial" w:cs="Arial"/>
+        </w:rPr>
+        <w:t>Se busca un sistema web que pueda ser aplicado dentro de la tienda y se pueda visualizar desde los computadores de los trabajadores. Los directivos se encargan de dirigir a los encargados, los cuales dirigen a los cajeros que les dan servicio a los clientes del minisúper. Dentro del minisúper podemos encontrar los departamentos de Muebles,</w:t>
+      </w:r>
       <w:r>
         <w:rPr>
           <w:rFonts w:ascii="Arial" w:hAnsi="Arial" w:cs="Arial"/>
@@ -1125,13 +1153,37 @@
         <w:rPr>
           <w:rFonts w:ascii="Arial" w:hAnsi="Arial" w:cs="Arial"/>
         </w:rPr>
-        <w:t xml:space="preserve">se encuentra dirigido por los directores </w:t>
+        <w:t xml:space="preserve">Frutas y Verduras, </w:t>
       </w:r>
       <w:r>
         <w:rPr>
           <w:rFonts w:ascii="Arial" w:hAnsi="Arial" w:cs="Arial"/>
         </w:rPr>
-        <w:t>Eduardo Coronado Meza</w:t>
+        <w:t>Electrónica, Hogar, Juguetería, Deportes, Papelería, Jardinería</w:t>
+      </w:r>
+      <w:r>
+        <w:rPr>
+          <w:rFonts w:ascii="Arial" w:hAnsi="Arial" w:cs="Arial"/>
+        </w:rPr>
+        <w:t>,</w:t>
+      </w:r>
+      <w:r>
+        <w:rPr>
+          <w:rFonts w:ascii="Arial" w:hAnsi="Arial" w:cs="Arial"/>
+        </w:rPr>
+        <w:t xml:space="preserve"> Ropa</w:t>
+      </w:r>
+      <w:r>
+        <w:rPr>
+          <w:rFonts w:ascii="Arial" w:hAnsi="Arial" w:cs="Arial"/>
+        </w:rPr>
+        <w:t xml:space="preserve">, </w:t>
+      </w:r>
+      <w:r>
+        <w:rPr>
+          <w:rFonts w:ascii="Arial" w:hAnsi="Arial" w:cs="Arial"/>
+        </w:rPr>
+        <w:t>Cajas</w:t>
       </w:r>
       <w:r>
         <w:rPr>
@@ -1143,43 +1195,7 @@
         <w:rPr>
           <w:rFonts w:ascii="Arial" w:hAnsi="Arial" w:cs="Arial"/>
         </w:rPr>
-        <w:t xml:space="preserve">Paola Itzel López Ramírez. </w:t>
-      </w:r>
-      <w:r>
-        <w:rPr>
-          <w:rFonts w:ascii="Arial" w:hAnsi="Arial" w:cs="Arial"/>
-        </w:rPr>
-        <w:t xml:space="preserve">Se busca un sistema web que pueda ser aplicado dentro de la tienda y se pueda visualizar desde los computadores de los trabajadores. Los directivos se encargan de dirigir a los encargados, los cuales dirigen a los cajeros que les dan servicio a los clientes del minisúper. Dentro del minisúper podemos encontrar los departamentos de Muebles, </w:t>
-      </w:r>
-      <w:r>
-        <w:rPr>
-          <w:rFonts w:ascii="Arial" w:hAnsi="Arial" w:cs="Arial"/>
-        </w:rPr>
-        <w:t xml:space="preserve"> Frutas y Verduras, </w:t>
-      </w:r>
-      <w:r>
-        <w:rPr>
-          <w:rFonts w:ascii="Arial" w:hAnsi="Arial" w:cs="Arial"/>
-        </w:rPr>
-        <w:t>Electrónica, Hogar, Juguetería, Deportes, Papelería, Jardinería</w:t>
-      </w:r>
-      <w:r>
-        <w:rPr>
-          <w:rFonts w:ascii="Arial" w:hAnsi="Arial" w:cs="Arial"/>
-        </w:rPr>
-        <w:t>,</w:t>
-      </w:r>
-      <w:r>
-        <w:rPr>
-          <w:rFonts w:ascii="Arial" w:hAnsi="Arial" w:cs="Arial"/>
-        </w:rPr>
-        <w:t xml:space="preserve"> Ropa</w:t>
-      </w:r>
-      <w:r>
-        <w:rPr>
-          <w:rFonts w:ascii="Arial" w:hAnsi="Arial" w:cs="Arial"/>
-        </w:rPr>
-        <w:t>, Recursos Humanos y Finanzas</w:t>
+        <w:t>Dirección</w:t>
       </w:r>
       <w:r>
         <w:rPr>
@@ -1212,7 +1228,13 @@
         <w:rPr>
           <w:rFonts w:ascii="Arial" w:hAnsi="Arial" w:cs="Arial"/>
         </w:rPr>
-        <w:t xml:space="preserve"> las zonas internas con sus directivos, encargados y cajeros</w:t>
+        <w:t xml:space="preserve"> las zonas interna</w:t>
+      </w:r>
+      <w:r>
+        <w:rPr>
+          <w:rFonts w:ascii="Arial" w:hAnsi="Arial" w:cs="Arial"/>
+        </w:rPr>
+        <w:t>s</w:t>
       </w:r>
       <w:r>
         <w:rPr>
@@ -1253,7 +1275,19 @@
         <w:rPr>
           <w:rFonts w:ascii="Arial" w:hAnsi="Arial" w:cs="Arial"/>
         </w:rPr>
-        <w:t>Usuario: Los datos que correspondan al usuario en cuestión (directivo, encargado o cajero), junto con su nombre de usuario y contraseña encriptada.</w:t>
+        <w:t xml:space="preserve">Usuario: </w:t>
+      </w:r>
+      <w:r>
+        <w:rPr>
+          <w:rFonts w:ascii="Arial" w:hAnsi="Arial" w:cs="Arial"/>
+        </w:rPr>
+        <w:t xml:space="preserve">Un </w:t>
+      </w:r>
+      <w:r>
+        <w:rPr>
+          <w:rFonts w:ascii="Arial" w:hAnsi="Arial" w:cs="Arial"/>
+        </w:rPr>
+        <w:t>nombre de usuario y contraseña encriptada.</w:t>
       </w:r>
     </w:p>
     <w:p>
@@ -1273,7 +1307,49 @@
         <w:rPr>
           <w:rFonts w:ascii="Arial" w:hAnsi="Arial" w:cs="Arial"/>
         </w:rPr>
-        <w:t>Director: Nombres y apellidos del directivo, su sexo y su fecha de contratación.</w:t>
+        <w:t>Empleado</w:t>
+      </w:r>
+      <w:r>
+        <w:rPr>
+          <w:rFonts w:ascii="Arial" w:hAnsi="Arial" w:cs="Arial"/>
+        </w:rPr>
+        <w:t xml:space="preserve">: Nombres y apellidos del </w:t>
+      </w:r>
+      <w:r>
+        <w:rPr>
+          <w:rFonts w:ascii="Arial" w:hAnsi="Arial" w:cs="Arial"/>
+        </w:rPr>
+        <w:t>personal</w:t>
+      </w:r>
+      <w:r>
+        <w:rPr>
+          <w:rFonts w:ascii="Arial" w:hAnsi="Arial" w:cs="Arial"/>
+        </w:rPr>
+        <w:t>, su sexo</w:t>
+      </w:r>
+      <w:r>
+        <w:rPr>
+          <w:rFonts w:ascii="Arial" w:hAnsi="Arial" w:cs="Arial"/>
+        </w:rPr>
+        <w:t xml:space="preserve">, número de nómina, </w:t>
+      </w:r>
+      <w:r>
+        <w:rPr>
+          <w:rFonts w:ascii="Arial" w:hAnsi="Arial" w:cs="Arial"/>
+        </w:rPr>
+        <w:t>su fecha de contratación</w:t>
+      </w:r>
+      <w:r>
+        <w:rPr>
+          <w:rFonts w:ascii="Arial" w:hAnsi="Arial" w:cs="Arial"/>
+        </w:rPr>
+        <w:t>, cargo que tiene y su usuario relacionado</w:t>
+      </w:r>
+      <w:r>
+        <w:rPr>
+          <w:rFonts w:ascii="Arial" w:hAnsi="Arial" w:cs="Arial"/>
+        </w:rPr>
+        <w:t>.</w:t>
       </w:r>
     </w:p>
     <w:p>
@@ -1293,7 +1369,7 @@
         <w:rPr>
           <w:rFonts w:ascii="Arial" w:hAnsi="Arial" w:cs="Arial"/>
         </w:rPr>
-        <w:t>Encargado: Nombres y apellidos del encargado, su sexo y su fecha de contratación.</w:t>
+        <w:t>Cargo: nombre de todos los cargos que pueden ejercer los empleados junto con su id correspondiente.</w:t>
       </w:r>
     </w:p>
     <w:p>
@@ -1313,7 +1389,19 @@
         <w:rPr>
           <w:rFonts w:ascii="Arial" w:hAnsi="Arial" w:cs="Arial"/>
         </w:rPr>
-        <w:t>Departamento: Nombre del departamento y nombres y apellidos del encargado.</w:t>
+        <w:t xml:space="preserve">Departamento: Nombre del departamento </w:t>
+      </w:r>
+      <w:r>
+        <w:rPr>
+          <w:rFonts w:ascii="Arial" w:hAnsi="Arial" w:cs="Arial"/>
+        </w:rPr>
+        <w:t>y su id correspondiente</w:t>
+      </w:r>
+      <w:r>
+        <w:rPr>
+          <w:rFonts w:ascii="Arial" w:hAnsi="Arial" w:cs="Arial"/>
+        </w:rPr>
+        <w:t>.</w:t>
       </w:r>
     </w:p>
     <w:p>
@@ -1333,72 +1421,25 @@
         <w:rPr>
           <w:rFonts w:ascii="Arial" w:hAnsi="Arial" w:cs="Arial"/>
         </w:rPr>
-        <w:t>Producto: Nombre del producto, su precio y el departamento al que pertenece.</w:t>
-      </w:r>
-    </w:p>
-    <w:p>
-      <w:pPr>
-        <w:pStyle w:val="Prrafodelista"/>
-        <w:numPr>
-          <w:ilvl w:val="0"/>
-          <w:numId w:val="39"/>
-        </w:numPr>
-        <w:spacing w:line="360" w:lineRule="auto"/>
-        <w:jc w:val="both"/>
-        <w:rPr>
-          <w:rFonts w:ascii="Arial" w:hAnsi="Arial" w:cs="Arial"/>
-        </w:rPr>
-      </w:pPr>
-      <w:r>
-        <w:rPr>
-          <w:rFonts w:ascii="Arial" w:hAnsi="Arial" w:cs="Arial"/>
-        </w:rPr>
-        <w:t xml:space="preserve">Cajero: Nombres y apellidos del cajero, su sexo, su fecha de contratación, su turno de trabajo y su caja que le corresponde. </w:t>
-      </w:r>
-    </w:p>
-    <w:p>
-      <w:pPr>
-        <w:spacing w:line="360" w:lineRule="auto"/>
-        <w:jc w:val="both"/>
-        <w:rPr>
-          <w:rFonts w:ascii="Arial" w:hAnsi="Arial" w:cs="Arial"/>
-        </w:rPr>
-      </w:pPr>
-      <w:r>
-        <w:rPr>
-          <w:rFonts w:ascii="Arial" w:hAnsi="Arial" w:cs="Arial"/>
-        </w:rPr>
-        <w:t>La base de datos debe permitir el acceso tanto a cajeros, directivos y encargados, sin embargo, solo los directivos tienen acceso completo. Los encargados solo pueden leer</w:t>
+        <w:t>Producto: Nombre del producto, su precio</w:t>
       </w:r>
       <w:r>
         <w:rPr>
           <w:rFonts w:ascii="Arial" w:hAnsi="Arial" w:cs="Arial"/>
         </w:rPr>
-        <w:t xml:space="preserve"> y modificar datos </w:t>
+        <w:t>,</w:t>
       </w:r>
       <w:r>
         <w:rPr>
           <w:rFonts w:ascii="Arial" w:hAnsi="Arial" w:cs="Arial"/>
         </w:rPr>
-        <w:t xml:space="preserve">sobre la base de datos, mientras que los cajeros solo pueden leer sobre esta. </w:t>
+        <w:t xml:space="preserve"> el departamento al que pertenece</w:t>
       </w:r>
       <w:r>
         <w:rPr>
           <w:rFonts w:ascii="Arial" w:hAnsi="Arial" w:cs="Arial"/>
         </w:rPr>
-        <w:t xml:space="preserve">De forma más precisa, los cajeros solo pueden visualizar los productos, los departamentos del minisúper y su propia información, mientras que los encargados pueden visualizar los productos, departamentos, a todos los cajeros y su propia información; así como pueden modificar los datos respectivos sobre todos los cajeros y los productos. </w:t>
-      </w:r>
-      <w:r>
-        <w:rPr>
-          <w:rFonts w:ascii="Arial" w:hAnsi="Arial" w:cs="Arial"/>
-        </w:rPr>
-        <w:t xml:space="preserve">Es importante destacar que toda modificación debe traer su respectiva descripción y fecha en la cual se realizó. </w:t>
-      </w:r>
-      <w:r>
-        <w:rPr>
-          <w:rFonts w:ascii="Arial" w:hAnsi="Arial" w:cs="Arial"/>
-        </w:rPr>
-        <w:t>Todo lo anterior administrado mediante usuarios, lo cual permite que los permisos se repartan fácilmente y no se hagan acciones erróneas en la base de datos</w:t>
+        <w:t>, su código de barras y la cantidad total</w:t>
       </w:r>
       <w:r>
         <w:rPr>
@@ -1419,14 +1460,43 @@
         <w:rPr>
           <w:rFonts w:ascii="Arial" w:hAnsi="Arial" w:cs="Arial"/>
         </w:rPr>
-        <w:t xml:space="preserve">Los limitantes dadas por los directivos indican que no pueden existir más de 4 cajeros, más de un encargado por departamento, que para la creación de un usuario es necesaria una identificación oficial, osease, la persona no pude ser menor de edad, que </w:t>
+        <w:t>La base de datos debe permitir el acceso tanto a cajeros, directivos y encargados, sin embargo, solo los directivos tienen acceso completo. Los encargados solo pueden leer</w:t>
       </w:r>
       <w:r>
         <w:rPr>
           <w:rFonts w:ascii="Arial" w:hAnsi="Arial" w:cs="Arial"/>
         </w:rPr>
-        <w:lastRenderedPageBreak/>
-        <w:t>se pueda acceder a la base de datos a todas horas y que las contraseñas se encuentren protegidas por algún tipo de encriptación dentro de la base de datos. De igual forma, dichas contraseñas solo pueden cambiarse eliminando completamente el usuario y volviéndolo hacer, más que nada por temas de seguridad y comprobación de datos.</w:t>
+        <w:t xml:space="preserve"> y modificar datos </w:t>
+      </w:r>
+      <w:r>
+        <w:rPr>
+          <w:rFonts w:ascii="Arial" w:hAnsi="Arial" w:cs="Arial"/>
+        </w:rPr>
+        <w:t xml:space="preserve">sobre la base de datos, mientras que los cajeros solo pueden leer sobre esta. </w:t>
+      </w:r>
+      <w:r>
+        <w:rPr>
+          <w:rFonts w:ascii="Arial" w:hAnsi="Arial" w:cs="Arial"/>
+        </w:rPr>
+        <w:t xml:space="preserve">De forma más precisa, los cajeros solo pueden visualizar los productos, los departamentos del minisúper y su propia información, mientras que los encargados pueden visualizar los productos, departamentos, a todos los cajeros y su propia información; así como pueden modificar los datos respectivos sobre todos los cajeros y los productos. </w:t>
+      </w:r>
+      <w:r>
+        <w:rPr>
+          <w:rFonts w:ascii="Arial" w:hAnsi="Arial" w:cs="Arial"/>
+        </w:rPr>
+        <w:t xml:space="preserve">Es importante destacar que toda modificación debe traer su respectiva descripción y fecha en la cual se realizó. </w:t>
+      </w:r>
+      <w:r>
+        <w:rPr>
+          <w:rFonts w:ascii="Arial" w:hAnsi="Arial" w:cs="Arial"/>
+        </w:rPr>
+        <w:t>Todo lo anterior administrado mediante usuarios, lo cual permite que los permisos se repartan fácilmente y no se hagan acciones erróneas en la base de datos</w:t>
+      </w:r>
+      <w:r>
+        <w:rPr>
+          <w:rFonts w:ascii="Arial" w:hAnsi="Arial" w:cs="Arial"/>
+        </w:rPr>
+        <w:t>.</w:t>
       </w:r>
     </w:p>
     <w:p>
@@ -1441,7 +1511,89 @@
         <w:rPr>
           <w:rFonts w:ascii="Arial" w:hAnsi="Arial" w:cs="Arial"/>
         </w:rPr>
+        <w:t xml:space="preserve">Los limitantes dadas por los directivos indican que </w:t>
+      </w:r>
+      <w:r>
+        <w:rPr>
+          <w:rFonts w:ascii="Arial" w:hAnsi="Arial" w:cs="Arial"/>
+        </w:rPr>
+        <w:t xml:space="preserve">no pueden existir más de </w:t>
+      </w:r>
+      <w:r>
+        <w:rPr>
+          <w:rFonts w:ascii="Arial" w:hAnsi="Arial" w:cs="Arial"/>
+        </w:rPr>
+        <w:t>5</w:t>
+      </w:r>
+      <w:r>
+        <w:rPr>
+          <w:rFonts w:ascii="Arial" w:hAnsi="Arial" w:cs="Arial"/>
+        </w:rPr>
+        <w:t xml:space="preserve"> cajeros, más de </w:t>
+      </w:r>
+      <w:r>
+        <w:rPr>
+          <w:rFonts w:ascii="Arial" w:hAnsi="Arial" w:cs="Arial"/>
+        </w:rPr>
+        <w:t>2</w:t>
+      </w:r>
+      <w:r>
+        <w:rPr>
+          <w:rFonts w:ascii="Arial" w:hAnsi="Arial" w:cs="Arial"/>
+        </w:rPr>
+        <w:t xml:space="preserve"> encargado</w:t>
+      </w:r>
+      <w:r>
+        <w:rPr>
+          <w:rFonts w:ascii="Arial" w:hAnsi="Arial" w:cs="Arial"/>
+        </w:rPr>
+        <w:t>s</w:t>
+      </w:r>
+      <w:r>
+        <w:rPr>
+          <w:rFonts w:ascii="Arial" w:hAnsi="Arial" w:cs="Arial"/>
+        </w:rPr>
+        <w:t xml:space="preserve"> por departamento</w:t>
+      </w:r>
+      <w:r>
+        <w:rPr>
+          <w:rFonts w:ascii="Arial" w:hAnsi="Arial" w:cs="Arial"/>
+        </w:rPr>
+        <w:t>, cada encargado debe dirigir al menos 1 departamentos</w:t>
+      </w:r>
+      <w:r>
+        <w:rPr>
+          <w:rFonts w:ascii="Arial" w:hAnsi="Arial" w:cs="Arial"/>
+        </w:rPr>
+        <w:t xml:space="preserve">, que para la creación de un usuario es necesaria una identificación oficial, osease, la persona no pude ser menor de edad, que se pueda acceder a la base </w:t>
+      </w:r>
+      <w:r>
+        <w:rPr>
+          <w:rFonts w:ascii="Arial" w:hAnsi="Arial" w:cs="Arial"/>
+        </w:rPr>
+        <w:lastRenderedPageBreak/>
+        <w:t>de datos a todas horas y que las contraseñas se encuentren protegidas por algún tipo de encriptación dentro de la base de datos. De igual forma, dichas contraseñas solo pueden cambiarse eliminando completamente el usuario y volviéndolo hacer, más que nada por temas de seguridad y comprobación de datos.</w:t>
+      </w:r>
+    </w:p>
+    <w:p>
+      <w:pPr>
+        <w:spacing w:line="360" w:lineRule="auto"/>
+        <w:jc w:val="both"/>
+        <w:rPr>
+          <w:rFonts w:ascii="Arial" w:hAnsi="Arial" w:cs="Arial"/>
+        </w:rPr>
+      </w:pPr>
+      <w:r>
+        <w:rPr>
+          <w:rFonts w:ascii="Arial" w:hAnsi="Arial" w:cs="Arial"/>
+        </w:rPr>
         <w:t>Esta base de datos debe contar con un sistema de log que permita visualizar los cambios hechos en esta, el cual debe ser almacenado en un archivo externo, también de estar conectada solo dentro de la sucursal, no puede ser accesible por fuera de la red interna del edificio. La copia de seguridad deberá hacerse de manera externa y deberá ser almacenada de igual forma en una USB o disco duro.</w:t>
+      </w:r>
+      <w:r>
+        <w:rPr>
+          <w:rFonts w:ascii="Arial" w:hAnsi="Arial" w:cs="Arial"/>
+        </w:rPr>
+        <w:t xml:space="preserve"> Debe estar la opción de generar reportes de los datos de los empleados y de los productos para tener un registro sobre los contratos y para que se lleve a cabo un inventario correcto.</w:t>
       </w:r>
     </w:p>
     <w:p>
@@ -1506,6 +1658,60 @@
           </w14:textOutline>
         </w:rPr>
       </w:pPr>
+      <w:r>
+        <w:rPr>
+          <w:noProof/>
+        </w:rPr>
+        <w:lastRenderedPageBreak/>
+        <w:drawing>
+          <wp:inline distT="0" distB="0" distL="0" distR="0" wp14:anchorId="23B157C9" wp14:editId="53FF4290">
+            <wp:extent cx="9103441" cy="6432331"/>
+            <wp:effectExtent l="0" t="0" r="2540" b="6985"/>
+            <wp:docPr id="4" name="Imagen 4"/>
+            <wp:cNvGraphicFramePr>
+              <a:graphicFrameLocks xmlns:a="http://schemas.openxmlformats.org/drawingml/2006/main" noChangeAspect="1"/>
+            </wp:cNvGraphicFramePr>
+            <a:graphic xmlns:a="http://schemas.openxmlformats.org/drawingml/2006/main">
+              <a:graphicData uri="http://schemas.openxmlformats.org/drawingml/2006/picture">
+                <pic:pic xmlns:pic="http://schemas.openxmlformats.org/drawingml/2006/picture">
+                  <pic:nvPicPr>
+                    <pic:cNvPr id="0" name="Picture 1"/>
+                    <pic:cNvPicPr>
+                      <a:picLocks noChangeAspect="1" noChangeArrowheads="1"/>
+                    </pic:cNvPicPr>
+                  </pic:nvPicPr>
+                  <pic:blipFill>
+                    <a:blip r:embed="rId9" cstate="print">
+                      <a:extLst>
+                        <a:ext uri="{28A0092B-C50C-407E-A947-70E740481C1C}">
+                          <a14:useLocalDpi xmlns:a14="http://schemas.microsoft.com/office/drawing/2010/main" val="0"/>
+                        </a:ext>
+                      </a:extLst>
+                    </a:blip>
+                    <a:srcRect/>
+                    <a:stretch>
+                      <a:fillRect/>
+                    </a:stretch>
+                  </pic:blipFill>
+                  <pic:spPr bwMode="auto">
+                    <a:xfrm>
+                      <a:off x="0" y="0"/>
+                      <a:ext cx="9108887" cy="6436179"/>
+                    </a:xfrm>
+                    <a:prstGeom prst="rect">
+                      <a:avLst/>
+                    </a:prstGeom>
+                    <a:noFill/>
+                    <a:ln>
+                      <a:noFill/>
+                    </a:ln>
+                  </pic:spPr>
+                </pic:pic>
+              </a:graphicData>
+            </a:graphic>
+          </wp:inline>
+        </w:drawing>
+      </w:r>
       <w:r>
         <w:rPr>
           <w:rFonts w:ascii="Arial" w:hAnsi="Arial" w:cs="Arial"/>
@@ -1524,17 +1730,16 @@
             <w14:round/>
           </w14:textOutline>
         </w:rPr>
-        <w:lastRenderedPageBreak/>
         <mc:AlternateContent>
           <mc:Choice Requires="wps">
             <w:drawing>
-              <wp:anchor distT="45720" distB="45720" distL="114300" distR="114300" simplePos="0" relativeHeight="251668480" behindDoc="0" locked="0" layoutInCell="1" allowOverlap="1" wp14:anchorId="6B934A9F" wp14:editId="3A82974C">
+              <wp:anchor distT="45720" distB="45720" distL="114300" distR="114300" simplePos="0" relativeHeight="251668480" behindDoc="0" locked="0" layoutInCell="1" allowOverlap="1" wp14:anchorId="6B934A9F" wp14:editId="10C625A3">
                 <wp:simplePos x="0" y="0"/>
                 <wp:positionH relativeFrom="column">
-                  <wp:posOffset>37325</wp:posOffset>
+                  <wp:posOffset>7149996</wp:posOffset>
                 </wp:positionH>
                 <wp:positionV relativeFrom="paragraph">
-                  <wp:posOffset>-83011</wp:posOffset>
+                  <wp:posOffset>1873708</wp:posOffset>
                 </wp:positionV>
                 <wp:extent cx="2386330" cy="855023"/>
                 <wp:effectExtent l="0" t="0" r="0" b="2540"/>
@@ -1593,49 +1798,7 @@
                                   <w14:round/>
                                 </w14:textOutline>
                               </w:rPr>
-                              <w:t>Minisúper “</w:t>
-                            </w:r>
-                            <w:proofErr w:type="spellStart"/>
-                            <w:r>
-                              <w:rPr>
-                                <w:rFonts w:ascii="Arial" w:hAnsi="Arial" w:cs="Arial"/>
-                                <w:color w:val="4472C4" w:themeColor="accent1"/>
-                                <w:sz w:val="40"/>
-                                <w:szCs w:val="40"/>
-                                <w:lang w:val="es-ES"/>
-                                <w14:shadow w14:blurRad="38100" w14:dist="25400" w14:dir="5400000" w14:sx="100000" w14:sy="100000" w14:kx="0" w14:ky="0" w14:algn="ctr">
-                                  <w14:srgbClr w14:val="6E747A">
-                                    <w14:alpha w14:val="57000"/>
-                                  </w14:srgbClr>
-                                </w14:shadow>
-                                <w14:textOutline w14:w="0" w14:cap="flat" w14:cmpd="sng" w14:algn="ctr">
-                                  <w14:noFill/>
-                                  <w14:prstDash w14:val="solid"/>
-                                  <w14:round/>
-                                </w14:textOutline>
-                              </w:rPr>
-                              <w:t>Solariatown</w:t>
-                            </w:r>
-                            <w:proofErr w:type="spellEnd"/>
-                            <w:r>
-                              <w:rPr>
-                                <w:rFonts w:ascii="Arial" w:hAnsi="Arial" w:cs="Arial"/>
-                                <w:color w:val="4472C4" w:themeColor="accent1"/>
-                                <w:sz w:val="40"/>
-                                <w:szCs w:val="40"/>
-                                <w:lang w:val="es-ES"/>
-                                <w14:shadow w14:blurRad="38100" w14:dist="25400" w14:dir="5400000" w14:sx="100000" w14:sy="100000" w14:kx="0" w14:ky="0" w14:algn="ctr">
-                                  <w14:srgbClr w14:val="6E747A">
-                                    <w14:alpha w14:val="57000"/>
-                                  </w14:srgbClr>
-                                </w14:shadow>
-                                <w14:textOutline w14:w="0" w14:cap="flat" w14:cmpd="sng" w14:algn="ctr">
-                                  <w14:noFill/>
-                                  <w14:prstDash w14:val="solid"/>
-                                  <w14:round/>
-                                </w14:textOutline>
-                              </w:rPr>
-                              <w:t>”</w:t>
+                              <w:t>Minisúper “Solariatown”</w:t>
                             </w:r>
                           </w:p>
                         </w:txbxContent>
@@ -1657,7 +1820,7 @@
           </mc:Choice>
           <mc:Fallback>
             <w:pict>
-              <v:shape w14:anchorId="6B934A9F" id="Cuadro de texto 2" o:spid="_x0000_s1028" type="#_x0000_t202" style="position:absolute;left:0;text-align:left;margin-left:2.95pt;margin-top:-6.55pt;width:187.9pt;height:67.3pt;z-index:251668480;visibility:visible;mso-wrap-style:square;mso-width-percent:0;mso-height-percent:0;mso-wrap-distance-left:9pt;mso-wrap-distance-top:3.6pt;mso-wrap-distance-right:9pt;mso-wrap-distance-bottom:3.6pt;mso-position-horizontal:absolute;mso-position-horizontal-relative:text;mso-position-vertical:absolute;mso-position-vertical-relative:text;mso-width-percent:0;mso-height-percent:0;mso-width-relative:margin;mso-height-relative:margin;v-text-anchor:top" o:gfxdata="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" filled="f" stroked="f">
+              <v:shape w14:anchorId="6B934A9F" id="Cuadro de texto 2" o:spid="_x0000_s1028" type="#_x0000_t202" style="position:absolute;left:0;text-align:left;margin-left:563pt;margin-top:147.55pt;width:187.9pt;height:67.3pt;z-index:251668480;visibility:visible;mso-wrap-style:square;mso-width-percent:0;mso-height-percent:0;mso-wrap-distance-left:9pt;mso-wrap-distance-top:3.6pt;mso-wrap-distance-right:9pt;mso-wrap-distance-bottom:3.6pt;mso-position-horizontal:absolute;mso-position-horizontal-relative:text;mso-position-vertical:absolute;mso-position-vertical-relative:text;mso-width-percent:0;mso-height-percent:0;mso-width-relative:margin;mso-height-relative:margin;v-text-anchor:top" o:gfxdata="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" filled="f" stroked="f">
                 <v:textbox>
                   <w:txbxContent>
                     <w:p>
@@ -1686,49 +1849,7 @@
                             <w14:round/>
                           </w14:textOutline>
                         </w:rPr>
-                        <w:t>Minisúper “</w:t>
-                      </w:r>
-                      <w:proofErr w:type="spellStart"/>
-                      <w:r>
-                        <w:rPr>
-                          <w:rFonts w:ascii="Arial" w:hAnsi="Arial" w:cs="Arial"/>
-                          <w:color w:val="4472C4" w:themeColor="accent1"/>
-                          <w:sz w:val="40"/>
-                          <w:szCs w:val="40"/>
-                          <w:lang w:val="es-ES"/>
-                          <w14:shadow w14:blurRad="38100" w14:dist="25400" w14:dir="5400000" w14:sx="100000" w14:sy="100000" w14:kx="0" w14:ky="0" w14:algn="ctr">
-                            <w14:srgbClr w14:val="6E747A">
-                              <w14:alpha w14:val="57000"/>
-                            </w14:srgbClr>
-                          </w14:shadow>
-                          <w14:textOutline w14:w="0" w14:cap="flat" w14:cmpd="sng" w14:algn="ctr">
-                            <w14:noFill/>
-                            <w14:prstDash w14:val="solid"/>
-                            <w14:round/>
-                          </w14:textOutline>
-                        </w:rPr>
-                        <w:t>Solariatown</w:t>
-                      </w:r>
-                      <w:proofErr w:type="spellEnd"/>
-                      <w:r>
-                        <w:rPr>
-                          <w:rFonts w:ascii="Arial" w:hAnsi="Arial" w:cs="Arial"/>
-                          <w:color w:val="4472C4" w:themeColor="accent1"/>
-                          <w:sz w:val="40"/>
-                          <w:szCs w:val="40"/>
-                          <w:lang w:val="es-ES"/>
-                          <w14:shadow w14:blurRad="38100" w14:dist="25400" w14:dir="5400000" w14:sx="100000" w14:sy="100000" w14:kx="0" w14:ky="0" w14:algn="ctr">
-                            <w14:srgbClr w14:val="6E747A">
-                              <w14:alpha w14:val="57000"/>
-                            </w14:srgbClr>
-                          </w14:shadow>
-                          <w14:textOutline w14:w="0" w14:cap="flat" w14:cmpd="sng" w14:algn="ctr">
-                            <w14:noFill/>
-                            <w14:prstDash w14:val="solid"/>
-                            <w14:round/>
-                          </w14:textOutline>
-                        </w:rPr>
-                        <w:t>”</w:t>
+                        <w:t>Minisúper “Solariatown”</w:t>
                       </w:r>
                     </w:p>
                   </w:txbxContent>
@@ -1737,73 +1858,6 @@
             </w:pict>
           </mc:Fallback>
         </mc:AlternateContent>
-      </w:r>
-      <w:r>
-        <w:rPr>
-          <w:noProof/>
-        </w:rPr>
-        <w:drawing>
-          <wp:anchor distT="0" distB="0" distL="114300" distR="114300" simplePos="0" relativeHeight="251666432" behindDoc="0" locked="0" layoutInCell="1" allowOverlap="1" wp14:anchorId="089CF799" wp14:editId="56A91B20">
-            <wp:simplePos x="0" y="0"/>
-            <wp:positionH relativeFrom="column">
-              <wp:posOffset>-211455</wp:posOffset>
-            </wp:positionH>
-            <wp:positionV relativeFrom="paragraph">
-              <wp:posOffset>-296825</wp:posOffset>
-            </wp:positionV>
-            <wp:extent cx="9642763" cy="6769756"/>
-            <wp:effectExtent l="0" t="0" r="0" b="0"/>
-            <wp:wrapNone/>
-            <wp:docPr id="2" name="Imagen 2" descr="Diagrama, Esquemático&#10;&#10;Descripción generada automáticamente"/>
-            <wp:cNvGraphicFramePr>
-              <a:graphicFrameLocks xmlns:a="http://schemas.openxmlformats.org/drawingml/2006/main" noChangeAspect="1"/>
-            </wp:cNvGraphicFramePr>
-            <a:graphic xmlns:a="http://schemas.openxmlformats.org/drawingml/2006/main">
-              <a:graphicData uri="http://schemas.openxmlformats.org/drawingml/2006/picture">
-                <pic:pic xmlns:pic="http://schemas.openxmlformats.org/drawingml/2006/picture">
-                  <pic:nvPicPr>
-                    <pic:cNvPr id="2" name="Imagen 2" descr="Diagrama, Esquemático&#10;&#10;Descripción generada automáticamente"/>
-                    <pic:cNvPicPr>
-                      <a:picLocks noChangeAspect="1" noChangeArrowheads="1"/>
-                    </pic:cNvPicPr>
-                  </pic:nvPicPr>
-                  <pic:blipFill>
-                    <a:blip r:embed="rId9" cstate="print">
-                      <a:extLst>
-                        <a:ext uri="{28A0092B-C50C-407E-A947-70E740481C1C}">
-                          <a14:useLocalDpi xmlns:a14="http://schemas.microsoft.com/office/drawing/2010/main" val="0"/>
-                        </a:ext>
-                      </a:extLst>
-                    </a:blip>
-                    <a:srcRect/>
-                    <a:stretch>
-                      <a:fillRect/>
-                    </a:stretch>
-                  </pic:blipFill>
-                  <pic:spPr bwMode="auto">
-                    <a:xfrm>
-                      <a:off x="0" y="0"/>
-                      <a:ext cx="9642763" cy="6769756"/>
-                    </a:xfrm>
-                    <a:prstGeom prst="rect">
-                      <a:avLst/>
-                    </a:prstGeom>
-                    <a:noFill/>
-                    <a:ln>
-                      <a:noFill/>
-                    </a:ln>
-                  </pic:spPr>
-                </pic:pic>
-              </a:graphicData>
-            </a:graphic>
-            <wp14:sizeRelH relativeFrom="margin">
-              <wp14:pctWidth>0</wp14:pctWidth>
-            </wp14:sizeRelH>
-            <wp14:sizeRelV relativeFrom="margin">
-              <wp14:pctHeight>0</wp14:pctHeight>
-            </wp14:sizeRelV>
-          </wp:anchor>
-        </w:drawing>
       </w:r>
       <w:r>
         <w:rPr>
@@ -1823,10 +1877,30 @@
             <w14:round/>
           </w14:textOutline>
         </w:rPr>
+        <w:t xml:space="preserve"> </w:t>
+      </w:r>
+      <w:r>
+        <w:rPr>
+          <w:rFonts w:ascii="Arial" w:hAnsi="Arial" w:cs="Arial"/>
+          <w:noProof/>
+          <w:color w:val="4472C4" w:themeColor="accent1"/>
+          <w:sz w:val="28"/>
+          <w:szCs w:val="28"/>
+          <w14:shadow w14:blurRad="38100" w14:dist="25400" w14:dir="5400000" w14:sx="100000" w14:sy="100000" w14:kx="0" w14:ky="0" w14:algn="ctr">
+            <w14:srgbClr w14:val="6E747A">
+              <w14:alpha w14:val="57000"/>
+            </w14:srgbClr>
+          </w14:shadow>
+          <w14:textOutline w14:w="0" w14:cap="flat" w14:cmpd="sng" w14:algn="ctr">
+            <w14:noFill/>
+            <w14:prstDash w14:val="solid"/>
+            <w14:round/>
+          </w14:textOutline>
+        </w:rPr>
         <mc:AlternateContent>
           <mc:Choice Requires="wps">
             <w:drawing>
-              <wp:anchor distT="45720" distB="45720" distL="114300" distR="114300" simplePos="0" relativeHeight="251665408" behindDoc="0" locked="0" layoutInCell="1" allowOverlap="1" wp14:anchorId="44D0DE5C" wp14:editId="70249E1E">
+              <wp:anchor distT="45720" distB="45720" distL="114300" distR="114300" simplePos="0" relativeHeight="251665408" behindDoc="0" locked="0" layoutInCell="1" allowOverlap="1" wp14:anchorId="44D0DE5C" wp14:editId="2A1E1F2B">
                 <wp:simplePos x="0" y="0"/>
                 <wp:positionH relativeFrom="column">
                   <wp:posOffset>3493275</wp:posOffset>

</xml_diff>